<commit_message>
Neue version von Alex
</commit_message>
<xml_diff>
--- a/Praktikum_6/Handout.docx
+++ b/Praktikum_6/Handout.docx
@@ -1,46 +1,48 @@
 
 <file path=word/document.xml><?xml version="1.0" encoding="utf-8"?>
-<w:document xmlns:wpc="http://schemas.microsoft.com/office/word/2010/wordprocessingCanvas" xmlns:cx="http://schemas.microsoft.com/office/drawing/2014/chartex" xmlns:cx1="http://schemas.microsoft.com/office/drawing/2015/9/8/chartex" xmlns:cx2="http://schemas.microsoft.com/office/drawing/2015/10/21/chartex" xmlns:cx3="http://schemas.microsoft.com/office/drawing/2016/5/9/chartex" xmlns:cx4="http://schemas.microsoft.com/office/drawing/2016/5/10/chartex" xmlns:cx5="http://schemas.microsoft.com/office/drawing/2016/5/11/chartex" xmlns:cx6="http://schemas.microsoft.com/office/drawing/2016/5/12/chartex" xmlns:cx7="http://schemas.microsoft.com/office/drawing/2016/5/13/chartex" xmlns:cx8="http://schemas.microsoft.com/office/drawing/2016/5/14/chartex" xmlns:mc="http://schemas.openxmlformats.org/markup-compatibility/2006" xmlns:aink="http://schemas.microsoft.com/office/drawing/2016/ink" xmlns:am3d="http://schemas.microsoft.com/office/drawing/2017/model3d" xmlns:o="urn:schemas-microsoft-com:office:office" xmlns:r="http://schemas.openxmlformats.org/officeDocument/2006/relationships" xmlns:m="http://schemas.openxmlformats.org/officeDocument/2006/math" xmlns:v="urn:schemas-microsoft-com:vml" xmlns:wp14="http://schemas.microsoft.com/office/word/2010/wordprocessingDrawing" xmlns:wp="http://schemas.openxmlformats.org/drawingml/2006/wordprocessingDrawing" xmlns:w10="urn:schemas-microsoft-com:office:word" xmlns:w="http://schemas.openxmlformats.org/wordprocessingml/2006/main" xmlns:w14="http://schemas.microsoft.com/office/word/2010/wordml" xmlns:w15="http://schemas.microsoft.com/office/word/2012/wordml" xmlns:w16cid="http://schemas.microsoft.com/office/word/2016/wordml/cid" xmlns:w16se="http://schemas.microsoft.com/office/word/2015/wordml/symex" xmlns:wpg="http://schemas.microsoft.com/office/word/2010/wordprocessingGroup" xmlns:wpi="http://schemas.microsoft.com/office/word/2010/wordprocessingInk" xmlns:wne="http://schemas.microsoft.com/office/word/2006/wordml" xmlns:wps="http://schemas.microsoft.com/office/word/2010/wordprocessingShape" mc:Ignorable="w14 w15 w16se w16cid wp14">
+<w:document xmlns:wpc="http://schemas.microsoft.com/office/word/2010/wordprocessingCanvas" xmlns:mc="http://schemas.openxmlformats.org/markup-compatibility/2006" xmlns:o="urn:schemas-microsoft-com:office:office" xmlns:r="http://schemas.openxmlformats.org/officeDocument/2006/relationships" xmlns:m="http://schemas.openxmlformats.org/officeDocument/2006/math" xmlns:v="urn:schemas-microsoft-com:vml" xmlns:wp14="http://schemas.microsoft.com/office/word/2010/wordprocessingDrawing" xmlns:wp="http://schemas.openxmlformats.org/drawingml/2006/wordprocessingDrawing" xmlns:w10="urn:schemas-microsoft-com:office:word" xmlns:w="http://schemas.openxmlformats.org/wordprocessingml/2006/main" xmlns:w14="http://schemas.microsoft.com/office/word/2010/wordml" xmlns:w15="http://schemas.microsoft.com/office/word/2012/wordml" xmlns:wpg="http://schemas.microsoft.com/office/word/2010/wordprocessingGroup" xmlns:wpi="http://schemas.microsoft.com/office/word/2010/wordprocessingInk" xmlns:wne="http://schemas.microsoft.com/office/word/2006/wordml" xmlns:wps="http://schemas.microsoft.com/office/word/2010/wordprocessingShape" mc:Ignorable="w14 w15 wp14">
   <w:body>
     <w:p>
       <w:pPr>
-        <w:pStyle w:val="berschrift1"/>
-      </w:pPr>
-      <w:r>
-        <w:t>Handout</w:t>
-      </w:r>
+        <w:pStyle w:val="Titel"/>
+        <w:jc w:val="center"/>
+        <w:rPr>
+          <w:rFonts w:eastAsiaTheme="minorHAnsi"/>
+          <w:u w:val="single"/>
+        </w:rPr>
+      </w:pPr>
+      <w:proofErr w:type="spellStart"/>
+      <w:r>
+        <w:rPr>
+          <w:rFonts w:eastAsiaTheme="minorHAnsi"/>
+          <w:u w:val="single"/>
+        </w:rPr>
+        <w:t>Cheatsheet</w:t>
+      </w:r>
+      <w:proofErr w:type="spellEnd"/>
     </w:p>
     <w:p>
       <w:pPr>
         <w:spacing w:line="276" w:lineRule="auto"/>
         <w:jc w:val="both"/>
-      </w:pPr>
-      <w:r>
-        <w:t xml:space="preserve">Zum Vortrag: „Netzwerkflussproblem“ </w:t>
-      </w:r>
+        <w:rPr>
+          <w:rFonts w:ascii="Arial" w:hAnsi="Arial" w:cs="Arial"/>
+        </w:rPr>
+      </w:pPr>
     </w:p>
     <w:p>
       <w:pPr>
         <w:spacing w:line="276" w:lineRule="auto"/>
         <w:jc w:val="both"/>
-      </w:pPr>
-      <w:r>
-        <w:t>von Alexander M. Westphal, Klaus Riedl, Robert Taglauer</w:t>
-      </w:r>
-    </w:p>
-    <w:p/>
-    <w:p/>
-    <w:p>
-      <w:pPr>
-        <w:rPr>
-          <w:u w:val="single"/>
-        </w:rPr>
-      </w:pPr>
-      <w:r>
-        <w:rPr>
-          <w:u w:val="single"/>
-        </w:rPr>
-        <w:t>Was ist ein Netzwerk</w:t>
+        <w:rPr>
+          <w:rFonts w:ascii="Arial" w:hAnsi="Arial" w:cs="Arial"/>
+        </w:rPr>
+      </w:pPr>
+      <w:r>
+        <w:rPr>
+          <w:rFonts w:ascii="Arial" w:hAnsi="Arial" w:cs="Arial"/>
+        </w:rPr>
+        <w:t xml:space="preserve">Zum Vortrag: „Netzwerkflussproblem“ </w:t>
       </w:r>
     </w:p>
     <w:p>
@@ -55,21 +57,66 @@
         <w:rPr>
           <w:rFonts w:ascii="Arial" w:hAnsi="Arial" w:cs="Arial"/>
         </w:rPr>
-        <w:t xml:space="preserve">„Ein Netzwerk ist ein gerichteter Graph ohne Mehrfachkanten, mit zwei ausgezeichneten Knoten [Start- und Endknoten] und meiner Kapazitätsfunktion c, die jeder Kante e aus E eine nicht-negative, </w:t>
-      </w:r>
-      <w:proofErr w:type="spellStart"/>
-      <w:r>
-        <w:rPr>
-          <w:rFonts w:ascii="Arial" w:hAnsi="Arial" w:cs="Arial"/>
-        </w:rPr>
-        <w:t>reellwertige</w:t>
-      </w:r>
-      <w:proofErr w:type="spellEnd"/>
-      <w:r>
-        <w:rPr>
-          <w:rFonts w:ascii="Arial" w:hAnsi="Arial" w:cs="Arial"/>
-        </w:rPr>
-        <w:t xml:space="preserve"> Kapazität c(e) zuweist.“ </w:t>
+        <w:t>von Alexander M. Westphal, Klaus Riedl, Robert Taglauer</w:t>
+      </w:r>
+    </w:p>
+    <w:p>
+      <w:pPr>
+        <w:rPr>
+          <w:rFonts w:ascii="Arial" w:hAnsi="Arial" w:cs="Arial"/>
+        </w:rPr>
+      </w:pPr>
+    </w:p>
+    <w:p>
+      <w:pPr>
+        <w:rPr>
+          <w:rFonts w:ascii="Arial" w:hAnsi="Arial" w:cs="Arial"/>
+          <w:u w:val="single"/>
+        </w:rPr>
+      </w:pPr>
+    </w:p>
+    <w:p>
+      <w:pPr>
+        <w:rPr>
+          <w:rFonts w:ascii="Arial" w:hAnsi="Arial" w:cs="Arial"/>
+          <w:u w:val="single"/>
+        </w:rPr>
+      </w:pPr>
+      <w:r>
+        <w:rPr>
+          <w:rFonts w:ascii="Arial" w:hAnsi="Arial" w:cs="Arial"/>
+          <w:u w:val="single"/>
+        </w:rPr>
+        <w:t>Was ist ein Netzwerk</w:t>
+      </w:r>
+    </w:p>
+    <w:p>
+      <w:pPr>
+        <w:spacing w:line="276" w:lineRule="auto"/>
+        <w:jc w:val="both"/>
+        <w:rPr>
+          <w:rFonts w:ascii="Arial" w:hAnsi="Arial" w:cs="Arial"/>
+        </w:rPr>
+      </w:pPr>
+      <w:r>
+        <w:rPr>
+          <w:rFonts w:ascii="Arial" w:hAnsi="Arial" w:cs="Arial"/>
+        </w:rPr>
+        <w:t>„Ein Netzwerk ist ein gerichteter Graph ohne Mehrfachkanten, mit zwei ausgezeichneten Knoten [Start- und Endknoten] und meiner Kapazitätsfunktion c, die jeder Kante e aus E eine nicht-negative, reel</w:t>
+      </w:r>
+      <w:r>
+        <w:rPr>
+          <w:rFonts w:ascii="Arial" w:hAnsi="Arial" w:cs="Arial"/>
+        </w:rPr>
+        <w:t>l</w:t>
+      </w:r>
+      <w:bookmarkStart w:id="0" w:name="_GoBack"/>
+      <w:bookmarkEnd w:id="0"/>
+      <w:r>
+        <w:rPr>
+          <w:rFonts w:ascii="Arial" w:hAnsi="Arial" w:cs="Arial"/>
+        </w:rPr>
+        <w:t xml:space="preserve">e Kapazität c(e) zuweist.“ </w:t>
       </w:r>
       <w:sdt>
         <w:sdtPr>
@@ -102,7 +149,6 @@
           <w:r>
             <w:rPr>
               <w:rFonts w:ascii="Arial" w:hAnsi="Arial" w:cs="Arial"/>
-              <w:noProof/>
             </w:rPr>
             <w:t>(Polcwiartek, 2009)</w:t>
           </w:r>
@@ -343,21 +389,7 @@
           <w:rFonts w:ascii="Arial" w:hAnsi="Arial" w:cs="Arial"/>
         </w:rPr>
         <w:tab/>
-        <w:t>G = (</w:t>
-      </w:r>
-      <w:proofErr w:type="gramStart"/>
-      <w:r>
-        <w:rPr>
-          <w:rFonts w:ascii="Arial" w:hAnsi="Arial" w:cs="Arial"/>
-        </w:rPr>
-        <w:t>V,E</w:t>
-      </w:r>
-      <w:proofErr w:type="gramEnd"/>
-      <w:r>
-        <w:rPr>
-          <w:rFonts w:ascii="Arial" w:hAnsi="Arial" w:cs="Arial"/>
-        </w:rPr>
-        <w:t>)</w:t>
+        <w:t>G = (V,E)</w:t>
       </w:r>
       <w:r>
         <w:rPr>
@@ -623,7 +655,6 @@
         <w:t>e = (</w:t>
       </w:r>
       <w:proofErr w:type="spellStart"/>
-      <w:proofErr w:type="gramStart"/>
       <w:r>
         <w:rPr>
           <w:rFonts w:ascii="Arial" w:hAnsi="Arial" w:cs="Arial"/>
@@ -631,7 +662,6 @@
         <w:t>v,w</w:t>
       </w:r>
       <w:proofErr w:type="spellEnd"/>
-      <w:proofErr w:type="gramEnd"/>
       <w:r>
         <w:rPr>
           <w:rFonts w:ascii="Arial" w:hAnsi="Arial" w:cs="Arial"/>
@@ -686,6 +716,7 @@
         <w:rPr>
           <w:rFonts w:ascii="Arial" w:hAnsi="Arial" w:cs="Arial"/>
           <w:noProof/>
+          <w:lang w:eastAsia="de-DE"/>
         </w:rPr>
         <w:drawing>
           <wp:inline distT="0" distB="0" distL="0" distR="0" wp14:anchorId="13A5AB8D" wp14:editId="4F6F525A">
@@ -694,7 +725,7 @@
             <wp:docPr id="8" name="Grafik 7">
               <a:extLst xmlns:a="http://schemas.openxmlformats.org/drawingml/2006/main">
                 <a:ext uri="{FF2B5EF4-FFF2-40B4-BE49-F238E27FC236}">
-                  <a16:creationId xmlns:a16="http://schemas.microsoft.com/office/drawing/2014/main" id="{C89ECDFD-2E29-4183-B4C5-57C14F623766}"/>
+                  <a16:creationId xmlns:a16="http://schemas.microsoft.com/office/drawing/2014/main" xmlns:w16se="http://schemas.microsoft.com/office/word/2015/wordml/symex" xmlns:w16cid="http://schemas.microsoft.com/office/word/2016/wordml/cid" xmlns:w="http://schemas.openxmlformats.org/wordprocessingml/2006/main" xmlns:w10="urn:schemas-microsoft-com:office:word" xmlns:v="urn:schemas-microsoft-com:vml" xmlns:o="urn:schemas-microsoft-com:office:office" xmlns:am3d="http://schemas.microsoft.com/office/drawing/2017/model3d" xmlns:aink="http://schemas.microsoft.com/office/drawing/2016/ink" xmlns:cx8="http://schemas.microsoft.com/office/drawing/2016/5/14/chartex" xmlns:cx7="http://schemas.microsoft.com/office/drawing/2016/5/13/chartex" xmlns:cx6="http://schemas.microsoft.com/office/drawing/2016/5/12/chartex" xmlns:cx5="http://schemas.microsoft.com/office/drawing/2016/5/11/chartex" xmlns:cx4="http://schemas.microsoft.com/office/drawing/2016/5/10/chartex" xmlns:cx3="http://schemas.microsoft.com/office/drawing/2016/5/9/chartex" xmlns:cx2="http://schemas.microsoft.com/office/drawing/2015/10/21/chartex" xmlns:cx1="http://schemas.microsoft.com/office/drawing/2015/9/8/chartex" xmlns:cx="http://schemas.microsoft.com/office/drawing/2014/chartex" xmlns="" id="{C89ECDFD-2E29-4183-B4C5-57C14F623766}"/>
                 </a:ext>
               </a:extLst>
             </wp:docPr>
@@ -708,7 +739,7 @@
                     <pic:cNvPr id="8" name="Grafik 7">
                       <a:extLst>
                         <a:ext uri="{FF2B5EF4-FFF2-40B4-BE49-F238E27FC236}">
-                          <a16:creationId xmlns:a16="http://schemas.microsoft.com/office/drawing/2014/main" id="{C89ECDFD-2E29-4183-B4C5-57C14F623766}"/>
+                          <a16:creationId xmlns:a16="http://schemas.microsoft.com/office/drawing/2014/main" xmlns:w16se="http://schemas.microsoft.com/office/word/2015/wordml/symex" xmlns:w16cid="http://schemas.microsoft.com/office/word/2016/wordml/cid" xmlns:w="http://schemas.openxmlformats.org/wordprocessingml/2006/main" xmlns:w10="urn:schemas-microsoft-com:office:word" xmlns:v="urn:schemas-microsoft-com:vml" xmlns:o="urn:schemas-microsoft-com:office:office" xmlns:am3d="http://schemas.microsoft.com/office/drawing/2017/model3d" xmlns:aink="http://schemas.microsoft.com/office/drawing/2016/ink" xmlns:cx8="http://schemas.microsoft.com/office/drawing/2016/5/14/chartex" xmlns:cx7="http://schemas.microsoft.com/office/drawing/2016/5/13/chartex" xmlns:cx6="http://schemas.microsoft.com/office/drawing/2016/5/12/chartex" xmlns:cx5="http://schemas.microsoft.com/office/drawing/2016/5/11/chartex" xmlns:cx4="http://schemas.microsoft.com/office/drawing/2016/5/10/chartex" xmlns:cx3="http://schemas.microsoft.com/office/drawing/2016/5/9/chartex" xmlns:cx2="http://schemas.microsoft.com/office/drawing/2015/10/21/chartex" xmlns:cx1="http://schemas.microsoft.com/office/drawing/2015/9/8/chartex" xmlns:cx="http://schemas.microsoft.com/office/drawing/2014/chartex" xmlns="" id="{C89ECDFD-2E29-4183-B4C5-57C14F623766}"/>
                         </a:ext>
                       </a:extLst>
                     </pic:cNvPr>
@@ -743,8 +774,6 @@
           </wp:inline>
         </w:drawing>
       </w:r>
-      <w:bookmarkStart w:id="0" w:name="_GoBack"/>
-      <w:bookmarkEnd w:id="0"/>
     </w:p>
     <w:p>
       <w:pPr>
@@ -813,7 +842,7 @@
 </file>
 
 <file path=word/styles.xml><?xml version="1.0" encoding="utf-8"?>
-<w:styles xmlns:mc="http://schemas.openxmlformats.org/markup-compatibility/2006" xmlns:r="http://schemas.openxmlformats.org/officeDocument/2006/relationships" xmlns:w="http://schemas.openxmlformats.org/wordprocessingml/2006/main" xmlns:w14="http://schemas.microsoft.com/office/word/2010/wordml" xmlns:w15="http://schemas.microsoft.com/office/word/2012/wordml" xmlns:w16cid="http://schemas.microsoft.com/office/word/2016/wordml/cid" xmlns:w16se="http://schemas.microsoft.com/office/word/2015/wordml/symex" mc:Ignorable="w14 w15 w16se w16cid">
+<w:styles xmlns:mc="http://schemas.openxmlformats.org/markup-compatibility/2006" xmlns:r="http://schemas.openxmlformats.org/officeDocument/2006/relationships" xmlns:w="http://schemas.openxmlformats.org/wordprocessingml/2006/main" xmlns:w14="http://schemas.microsoft.com/office/word/2010/wordml" xmlns:w15="http://schemas.microsoft.com/office/word/2012/wordml" mc:Ignorable="w14 w15">
   <w:docDefaults>
     <w:rPrDefault>
       <w:rPr>
@@ -825,7 +854,7 @@
     </w:rPrDefault>
     <w:pPrDefault/>
   </w:docDefaults>
-  <w:latentStyles w:defLockedState="0" w:defUIPriority="99" w:defSemiHidden="0" w:defUnhideWhenUsed="0" w:defQFormat="0" w:count="375">
+  <w:latentStyles w:defLockedState="0" w:defUIPriority="99" w:defSemiHidden="0" w:defUnhideWhenUsed="0" w:defQFormat="0" w:count="371">
     <w:lsdException w:name="Normal" w:uiPriority="0" w:qFormat="1"/>
     <w:lsdException w:name="heading 1" w:uiPriority="9" w:qFormat="1"/>
     <w:lsdException w:name="heading 2" w:semiHidden="1" w:uiPriority="9" w:unhideWhenUsed="1" w:qFormat="1"/>
@@ -1197,10 +1226,6 @@
     <w:lsdException w:name="List Table 5 Dark Accent 6" w:uiPriority="50"/>
     <w:lsdException w:name="List Table 6 Colorful Accent 6" w:uiPriority="51"/>
     <w:lsdException w:name="List Table 7 Colorful Accent 6" w:uiPriority="52"/>
-    <w:lsdException w:name="Mention" w:semiHidden="1" w:unhideWhenUsed="1"/>
-    <w:lsdException w:name="Smart Hyperlink" w:semiHidden="1" w:unhideWhenUsed="1"/>
-    <w:lsdException w:name="Hashtag" w:semiHidden="1" w:unhideWhenUsed="1"/>
-    <w:lsdException w:name="Unresolved Mention" w:semiHidden="1" w:unhideWhenUsed="1"/>
   </w:latentStyles>
   <w:style w:type="paragraph" w:default="1" w:styleId="Standard">
     <w:name w:val="Normal"/>
@@ -1327,6 +1352,39 @@
       <w:color w:val="2F5496" w:themeColor="accent1" w:themeShade="BF"/>
       <w:sz w:val="32"/>
       <w:szCs w:val="32"/>
+    </w:rPr>
+  </w:style>
+  <w:style w:type="paragraph" w:styleId="Titel">
+    <w:name w:val="Title"/>
+    <w:basedOn w:val="Standard"/>
+    <w:next w:val="Standard"/>
+    <w:link w:val="TitelZchn"/>
+    <w:uiPriority w:val="10"/>
+    <w:qFormat/>
+    <w:rsid w:val="001B598B"/>
+    <w:pPr>
+      <w:contextualSpacing/>
+    </w:pPr>
+    <w:rPr>
+      <w:rFonts w:asciiTheme="majorHAnsi" w:eastAsiaTheme="majorEastAsia" w:hAnsiTheme="majorHAnsi" w:cstheme="majorBidi"/>
+      <w:spacing w:val="-10"/>
+      <w:kern w:val="28"/>
+      <w:sz w:val="56"/>
+      <w:szCs w:val="56"/>
+    </w:rPr>
+  </w:style>
+  <w:style w:type="character" w:customStyle="1" w:styleId="TitelZchn">
+    <w:name w:val="Titel Zchn"/>
+    <w:basedOn w:val="Absatz-Standardschriftart"/>
+    <w:link w:val="Titel"/>
+    <w:uiPriority w:val="10"/>
+    <w:rsid w:val="001B598B"/>
+    <w:rPr>
+      <w:rFonts w:asciiTheme="majorHAnsi" w:eastAsiaTheme="majorEastAsia" w:hAnsiTheme="majorHAnsi" w:cstheme="majorBidi"/>
+      <w:spacing w:val="-10"/>
+      <w:kern w:val="28"/>
+      <w:sz w:val="56"/>
+      <w:szCs w:val="56"/>
     </w:rPr>
   </w:style>
 </w:styles>
@@ -1675,7 +1733,7 @@
 </file>
 
 <file path=customXml/itemProps1.xml><?xml version="1.0" encoding="utf-8"?>
-<ds:datastoreItem xmlns:ds="http://schemas.openxmlformats.org/officeDocument/2006/customXml" ds:itemID="{93F75354-7F45-41B8-90D2-659F10C950F3}">
+<ds:datastoreItem xmlns:ds="http://schemas.openxmlformats.org/officeDocument/2006/customXml" ds:itemID="{F37A3F40-D11B-4D5E-A77C-0BFFB38E9683}">
   <ds:schemaRefs>
     <ds:schemaRef ds:uri="http://schemas.openxmlformats.org/officeDocument/2006/bibliography"/>
   </ds:schemaRefs>

</xml_diff>